<commit_message>
System Architechture diagram 1
</commit_message>
<xml_diff>
--- a/SRS Final(With IEEE Templates)/Non-Functional Requirements.docx
+++ b/SRS Final(With IEEE Templates)/Non-Functional Requirements.docx
@@ -2,164 +2,6 @@
 <file path=word/document.xml><?xml version="1.0" encoding="utf-8"?>
 <w:document xmlns:wpc="http://schemas.microsoft.com/office/word/2010/wordprocessingCanvas" xmlns:cx="http://schemas.microsoft.com/office/drawing/2014/chartex" xmlns:cx1="http://schemas.microsoft.com/office/drawing/2015/9/8/chartex" xmlns:cx2="http://schemas.microsoft.com/office/drawing/2015/10/21/chartex" xmlns:cx3="http://schemas.microsoft.com/office/drawing/2016/5/9/chartex" xmlns:cx4="http://schemas.microsoft.com/office/drawing/2016/5/10/chartex" xmlns:cx5="http://schemas.microsoft.com/office/drawing/2016/5/11/chartex" xmlns:cx6="http://schemas.microsoft.com/office/drawing/2016/5/12/chartex" xmlns:cx7="http://schemas.microsoft.com/office/drawing/2016/5/13/chartex" xmlns:cx8="http://schemas.microsoft.com/office/drawing/2016/5/14/chartex" xmlns:mc="http://schemas.openxmlformats.org/markup-compatibility/2006" xmlns:aink="http://schemas.microsoft.com/office/drawing/2016/ink" xmlns:am3d="http://schemas.microsoft.com/office/drawing/2017/model3d" xmlns:o="urn:schemas-microsoft-com:office:office" xmlns:r="http://schemas.openxmlformats.org/officeDocument/2006/relationships" xmlns:m="http://schemas.openxmlformats.org/officeDocument/2006/math" xmlns:v="urn:schemas-microsoft-com:vml" xmlns:wp14="http://schemas.microsoft.com/office/word/2010/wordprocessingDrawing" xmlns:wp="http://schemas.openxmlformats.org/drawingml/2006/wordprocessingDrawing" xmlns:w10="urn:schemas-microsoft-com:office:word" xmlns:w="http://schemas.openxmlformats.org/wordprocessingml/2006/main" xmlns:w14="http://schemas.microsoft.com/office/word/2010/wordml" xmlns:w15="http://schemas.microsoft.com/office/word/2012/wordml" xmlns:w16cid="http://schemas.microsoft.com/office/word/2016/wordml/cid" xmlns:w16se="http://schemas.microsoft.com/office/word/2015/wordml/symex" xmlns:wpg="http://schemas.microsoft.com/office/word/2010/wordprocessingGroup" xmlns:wpi="http://schemas.microsoft.com/office/word/2010/wordprocessingInk" xmlns:wne="http://schemas.microsoft.com/office/word/2006/wordml" xmlns:wps="http://schemas.microsoft.com/office/word/2010/wordprocessingShape" mc:Ignorable="w14 w15 w16se w16cid wp14">
   <w:body>
-    <w:p>
-      <w:pPr>
-        <w:spacing w:line="276" w:lineRule="auto"/>
-        <w:ind w:firstLineChars="100" w:firstLine="280"/>
-        <w:rPr>
-          <w:rFonts w:ascii="Times New Roman" w:hAnsi="Times New Roman" w:cs="Times New Roman"/>
-          <w:sz w:val="28"/>
-          <w:szCs w:val="28"/>
-        </w:rPr>
-      </w:pPr>
-      <w:r>
-        <w:rPr>
-          <w:rFonts w:ascii="Times New Roman" w:hAnsi="Times New Roman" w:cs="Times New Roman"/>
-          <w:sz w:val="28"/>
-          <w:szCs w:val="28"/>
-        </w:rPr>
-        <w:t>Re</w:t>
-      </w:r>
-      <w:r>
-        <w:rPr>
-          <w:rFonts w:ascii="Times New Roman" w:hAnsi="Times New Roman" w:cs="Times New Roman"/>
-          <w:sz w:val="28"/>
-          <w:szCs w:val="28"/>
-        </w:rPr>
-        <w:t>liability</w:t>
-      </w:r>
-      <w:r>
-        <w:rPr>
-          <w:rFonts w:ascii="Times New Roman" w:hAnsi="Times New Roman" w:cs="Times New Roman"/>
-          <w:sz w:val="28"/>
-          <w:szCs w:val="28"/>
-        </w:rPr>
-        <w:t>:</w:t>
-      </w:r>
-    </w:p>
-    <w:p>
-      <w:pPr>
-        <w:spacing w:line="276" w:lineRule="auto"/>
-        <w:ind w:firstLineChars="100" w:firstLine="280"/>
-        <w:rPr>
-          <w:rFonts w:ascii="Times New Roman" w:hAnsi="Times New Roman" w:cs="Times New Roman"/>
-          <w:sz w:val="28"/>
-          <w:szCs w:val="28"/>
-          <w:u w:val="single"/>
-        </w:rPr>
-      </w:pPr>
-      <w:r>
-        <w:rPr>
-          <w:rFonts w:ascii="Times New Roman" w:hAnsi="Times New Roman" w:cs="Times New Roman"/>
-          <w:sz w:val="28"/>
-          <w:szCs w:val="28"/>
-          <w:u w:val="single"/>
-        </w:rPr>
-        <w:t>http://www.radiatedigital.com/every-website-crashes-and-why-they-crash/</w:t>
-      </w:r>
-    </w:p>
-    <w:p>
-      <w:pPr>
-        <w:spacing w:line="276" w:lineRule="auto"/>
-        <w:ind w:left="360"/>
-        <w:rPr>
-          <w:rFonts w:ascii="Times New Roman" w:hAnsi="Times New Roman" w:cs="Times New Roman"/>
-          <w:sz w:val="28"/>
-          <w:szCs w:val="28"/>
-        </w:rPr>
-      </w:pPr>
-    </w:p>
-    <w:p>
-      <w:pPr>
-        <w:spacing w:line="276" w:lineRule="auto"/>
-        <w:ind w:firstLineChars="100" w:firstLine="280"/>
-        <w:rPr>
-          <w:rFonts w:ascii="Times New Roman" w:hAnsi="Times New Roman" w:cs="Times New Roman"/>
-          <w:sz w:val="28"/>
-          <w:szCs w:val="28"/>
-        </w:rPr>
-      </w:pPr>
-      <w:r>
-        <w:rPr>
-          <w:rFonts w:ascii="Times New Roman" w:hAnsi="Times New Roman" w:cs="Times New Roman"/>
-          <w:sz w:val="28"/>
-          <w:szCs w:val="28"/>
-        </w:rPr>
-        <w:t>Maintainability</w:t>
-      </w:r>
-    </w:p>
-    <w:p>
-      <w:pPr>
-        <w:spacing w:line="276" w:lineRule="auto"/>
-        <w:ind w:firstLineChars="100" w:firstLine="280"/>
-        <w:rPr>
-          <w:rFonts w:ascii="Times New Roman" w:hAnsi="Times New Roman" w:cs="Times New Roman"/>
-          <w:sz w:val="28"/>
-          <w:szCs w:val="28"/>
-          <w:u w:val="single"/>
-        </w:rPr>
-      </w:pPr>
-      <w:r>
-        <w:rPr>
-          <w:rFonts w:ascii="Times New Roman" w:hAnsi="Times New Roman" w:cs="Times New Roman"/>
-          <w:sz w:val="28"/>
-          <w:szCs w:val="28"/>
-          <w:u w:val="single"/>
-        </w:rPr>
-        <w:t>https://t4tutorials.com/software-maintainability-in-software-engineering/</w:t>
-      </w:r>
-    </w:p>
-    <w:p>
-      <w:pPr>
-        <w:spacing w:line="276" w:lineRule="auto"/>
-        <w:ind w:firstLineChars="100" w:firstLine="280"/>
-        <w:rPr>
-          <w:rFonts w:ascii="Times New Roman" w:hAnsi="Times New Roman" w:cs="Times New Roman"/>
-          <w:sz w:val="28"/>
-          <w:szCs w:val="28"/>
-        </w:rPr>
-      </w:pPr>
-    </w:p>
-    <w:p>
-      <w:pPr>
-        <w:spacing w:line="276" w:lineRule="auto"/>
-        <w:ind w:firstLineChars="100" w:firstLine="280"/>
-        <w:rPr>
-          <w:rFonts w:ascii="Times New Roman" w:hAnsi="Times New Roman" w:cs="Times New Roman" w:hint="eastAsia"/>
-          <w:sz w:val="28"/>
-          <w:szCs w:val="28"/>
-        </w:rPr>
-      </w:pPr>
-      <w:r>
-        <w:rPr>
-          <w:rFonts w:ascii="Times New Roman" w:hAnsi="Times New Roman" w:cs="Times New Roman" w:hint="eastAsia"/>
-          <w:sz w:val="28"/>
-          <w:szCs w:val="28"/>
-        </w:rPr>
-        <w:t>Reusability</w:t>
-      </w:r>
-    </w:p>
-    <w:p>
-      <w:pPr>
-        <w:spacing w:line="276" w:lineRule="auto"/>
-        <w:ind w:firstLineChars="100" w:firstLine="280"/>
-        <w:rPr>
-          <w:rFonts w:ascii="Times New Roman" w:hAnsi="Times New Roman" w:cs="Times New Roman"/>
-          <w:sz w:val="28"/>
-          <w:szCs w:val="28"/>
-          <w:u w:val="single"/>
-        </w:rPr>
-      </w:pPr>
-      <w:r>
-        <w:rPr>
-          <w:rFonts w:ascii="Times New Roman" w:hAnsi="Times New Roman" w:cs="Times New Roman"/>
-          <w:sz w:val="28"/>
-          <w:szCs w:val="28"/>
-          <w:u w:val="single"/>
-        </w:rPr>
-        <w:t>https://en.wikipedia.org/wiki/Reusability</w:t>
-      </w:r>
-    </w:p>
     <w:p>
       <w:pPr>
         <w:spacing w:line="276" w:lineRule="auto"/>
@@ -216,6 +58,8 @@
           <w:szCs w:val="28"/>
         </w:rPr>
       </w:pPr>
+      <w:bookmarkStart w:id="0" w:name="_Hlk525149887"/>
+      <w:bookmarkStart w:id="1" w:name="_GoBack"/>
       <w:r>
         <w:rPr>
           <w:rFonts w:ascii="Times New Roman" w:hAnsi="Times New Roman" w:cs="Times New Roman"/>
@@ -762,7 +606,6 @@
           <w:sz w:val="28"/>
           <w:szCs w:val="28"/>
         </w:rPr>
-        <w:lastRenderedPageBreak/>
         <w:t xml:space="preserve">The website goes down because there is not a large enough hosting plan. </w:t>
       </w:r>
     </w:p>
@@ -895,6 +738,7 @@
           <w:sz w:val="28"/>
           <w:szCs w:val="28"/>
         </w:rPr>
+        <w:lastRenderedPageBreak/>
         <w:t>Precaution</w:t>
       </w:r>
     </w:p>
@@ -1415,115 +1259,6 @@
           <w:szCs w:val="28"/>
         </w:rPr>
         <w:t xml:space="preserve">Key in the url of the website in </w:t>
-      </w:r>
-      <w:hyperlink r:id="rId6" w:history="1">
-        <w:r>
-          <w:rPr>
-            <w:rStyle w:val="a4"/>
-            <w:rFonts w:ascii="Times New Roman" w:hAnsi="Times New Roman" w:cs="Times New Roman"/>
-            <w:sz w:val="28"/>
-            <w:szCs w:val="28"/>
-          </w:rPr>
-          <w:t>http://www.isitdownrightnow.com/</w:t>
-        </w:r>
-      </w:hyperlink>
-      <w:r>
-        <w:rPr>
-          <w:rFonts w:ascii="Times New Roman" w:hAnsi="Times New Roman" w:cs="Times New Roman"/>
-          <w:sz w:val="28"/>
-          <w:szCs w:val="28"/>
-        </w:rPr>
-        <w:t xml:space="preserve"> </w:t>
-      </w:r>
-      <w:r>
-        <w:rPr>
-          <w:rFonts w:ascii="Times New Roman" w:hAnsi="Times New Roman" w:cs="Times New Roman"/>
-          <w:sz w:val="28"/>
-          <w:szCs w:val="28"/>
-        </w:rPr>
-        <w:t>.</w:t>
-      </w:r>
-    </w:p>
-    <w:p>
-      <w:pPr>
-        <w:pStyle w:val="a3"/>
-        <w:numPr>
-          <w:ilvl w:val="2"/>
-          <w:numId w:val="2"/>
-        </w:numPr>
-        <w:spacing w:line="276" w:lineRule="auto"/>
-        <w:rPr>
-          <w:rFonts w:ascii="Times New Roman" w:hAnsi="Times New Roman" w:cs="Times New Roman"/>
-          <w:sz w:val="28"/>
-          <w:szCs w:val="28"/>
-        </w:rPr>
-      </w:pPr>
-      <w:r>
-        <w:rPr>
-          <w:rFonts w:ascii="Times New Roman" w:hAnsi="Times New Roman" w:cs="Times New Roman"/>
-          <w:sz w:val="28"/>
-          <w:szCs w:val="28"/>
-        </w:rPr>
-        <w:t xml:space="preserve">If </w:t>
-      </w:r>
-      <w:hyperlink r:id="rId7" w:history="1">
-        <w:r>
-          <w:rPr>
-            <w:rStyle w:val="a4"/>
-            <w:rFonts w:ascii="Times New Roman" w:hAnsi="Times New Roman" w:cs="Times New Roman"/>
-            <w:sz w:val="28"/>
-            <w:szCs w:val="28"/>
-          </w:rPr>
-          <w:t>http://www.isitdownrightnow.com/</w:t>
-        </w:r>
-      </w:hyperlink>
-      <w:r>
-        <w:rPr>
-          <w:rFonts w:ascii="Times New Roman" w:hAnsi="Times New Roman" w:cs="Times New Roman"/>
-          <w:sz w:val="28"/>
-          <w:szCs w:val="28"/>
-        </w:rPr>
-        <w:t xml:space="preserve"> </w:t>
-      </w:r>
-      <w:r>
-        <w:rPr>
-          <w:rFonts w:ascii="Times New Roman" w:hAnsi="Times New Roman" w:cs="Times New Roman"/>
-          <w:sz w:val="28"/>
-          <w:szCs w:val="28"/>
-        </w:rPr>
-        <w:t xml:space="preserve"> says the website is down, </w:t>
-      </w:r>
-      <w:r>
-        <w:rPr>
-          <w:rFonts w:ascii="Times New Roman" w:hAnsi="Times New Roman" w:cs="Times New Roman"/>
-          <w:sz w:val="28"/>
-          <w:szCs w:val="28"/>
-        </w:rPr>
-        <w:t xml:space="preserve">the website has crashed and there is an error. </w:t>
-      </w:r>
-    </w:p>
-    <w:p>
-      <w:pPr>
-        <w:pStyle w:val="a3"/>
-        <w:numPr>
-          <w:ilvl w:val="2"/>
-          <w:numId w:val="2"/>
-        </w:numPr>
-        <w:spacing w:line="276" w:lineRule="auto"/>
-        <w:rPr>
-          <w:rFonts w:ascii="Times New Roman" w:hAnsi="Times New Roman" w:cs="Times New Roman"/>
-          <w:sz w:val="28"/>
-          <w:szCs w:val="28"/>
-        </w:rPr>
-      </w:pPr>
-      <w:r>
-        <w:rPr>
-          <w:rFonts w:ascii="Times New Roman" w:hAnsi="Times New Roman" w:cs="Times New Roman"/>
-          <w:sz w:val="28"/>
-          <w:szCs w:val="28"/>
-        </w:rPr>
-        <w:lastRenderedPageBreak/>
-        <w:t xml:space="preserve">If </w:t>
       </w:r>
       <w:hyperlink r:id="rId8" w:history="1">
         <w:r>
@@ -1542,6 +1277,114 @@
           <w:sz w:val="28"/>
           <w:szCs w:val="28"/>
         </w:rPr>
+        <w:t xml:space="preserve"> </w:t>
+      </w:r>
+      <w:r>
+        <w:rPr>
+          <w:rFonts w:ascii="Times New Roman" w:hAnsi="Times New Roman" w:cs="Times New Roman"/>
+          <w:sz w:val="28"/>
+          <w:szCs w:val="28"/>
+        </w:rPr>
+        <w:t>.</w:t>
+      </w:r>
+    </w:p>
+    <w:p>
+      <w:pPr>
+        <w:pStyle w:val="a3"/>
+        <w:numPr>
+          <w:ilvl w:val="2"/>
+          <w:numId w:val="2"/>
+        </w:numPr>
+        <w:spacing w:line="276" w:lineRule="auto"/>
+        <w:rPr>
+          <w:rFonts w:ascii="Times New Roman" w:hAnsi="Times New Roman" w:cs="Times New Roman"/>
+          <w:sz w:val="28"/>
+          <w:szCs w:val="28"/>
+        </w:rPr>
+      </w:pPr>
+      <w:r>
+        <w:rPr>
+          <w:rFonts w:ascii="Times New Roman" w:hAnsi="Times New Roman" w:cs="Times New Roman"/>
+          <w:sz w:val="28"/>
+          <w:szCs w:val="28"/>
+        </w:rPr>
+        <w:t xml:space="preserve">If </w:t>
+      </w:r>
+      <w:hyperlink r:id="rId9" w:history="1">
+        <w:r>
+          <w:rPr>
+            <w:rStyle w:val="a4"/>
+            <w:rFonts w:ascii="Times New Roman" w:hAnsi="Times New Roman" w:cs="Times New Roman"/>
+            <w:sz w:val="28"/>
+            <w:szCs w:val="28"/>
+          </w:rPr>
+          <w:t>http://www.isitdownrightnow.com/</w:t>
+        </w:r>
+      </w:hyperlink>
+      <w:r>
+        <w:rPr>
+          <w:rFonts w:ascii="Times New Roman" w:hAnsi="Times New Roman" w:cs="Times New Roman"/>
+          <w:sz w:val="28"/>
+          <w:szCs w:val="28"/>
+        </w:rPr>
+        <w:t xml:space="preserve"> </w:t>
+      </w:r>
+      <w:r>
+        <w:rPr>
+          <w:rFonts w:ascii="Times New Roman" w:hAnsi="Times New Roman" w:cs="Times New Roman"/>
+          <w:sz w:val="28"/>
+          <w:szCs w:val="28"/>
+        </w:rPr>
+        <w:t xml:space="preserve"> says the website is down, </w:t>
+      </w:r>
+      <w:r>
+        <w:rPr>
+          <w:rFonts w:ascii="Times New Roman" w:hAnsi="Times New Roman" w:cs="Times New Roman"/>
+          <w:sz w:val="28"/>
+          <w:szCs w:val="28"/>
+        </w:rPr>
+        <w:t xml:space="preserve">the website has crashed and there is an error. </w:t>
+      </w:r>
+    </w:p>
+    <w:p>
+      <w:pPr>
+        <w:pStyle w:val="a3"/>
+        <w:numPr>
+          <w:ilvl w:val="2"/>
+          <w:numId w:val="2"/>
+        </w:numPr>
+        <w:spacing w:line="276" w:lineRule="auto"/>
+        <w:rPr>
+          <w:rFonts w:ascii="Times New Roman" w:hAnsi="Times New Roman" w:cs="Times New Roman"/>
+          <w:sz w:val="28"/>
+          <w:szCs w:val="28"/>
+        </w:rPr>
+      </w:pPr>
+      <w:r>
+        <w:rPr>
+          <w:rFonts w:ascii="Times New Roman" w:hAnsi="Times New Roman" w:cs="Times New Roman"/>
+          <w:sz w:val="28"/>
+          <w:szCs w:val="28"/>
+        </w:rPr>
+        <w:t xml:space="preserve">If </w:t>
+      </w:r>
+      <w:hyperlink r:id="rId10" w:history="1">
+        <w:r>
+          <w:rPr>
+            <w:rStyle w:val="a4"/>
+            <w:rFonts w:ascii="Times New Roman" w:hAnsi="Times New Roman" w:cs="Times New Roman"/>
+            <w:sz w:val="28"/>
+            <w:szCs w:val="28"/>
+          </w:rPr>
+          <w:t>http://www.isitdownrightnow.com/</w:t>
+        </w:r>
+      </w:hyperlink>
+      <w:r>
+        <w:rPr>
+          <w:rFonts w:ascii="Times New Roman" w:hAnsi="Times New Roman" w:cs="Times New Roman"/>
+          <w:sz w:val="28"/>
+          <w:szCs w:val="28"/>
+        </w:rPr>
         <w:t xml:space="preserve">  says the website is up and reachable, the website is working well. </w:t>
       </w:r>
     </w:p>
@@ -1815,6 +1658,7 @@
           <w:szCs w:val="28"/>
           <w:bdr w:val="none" w:sz="0" w:space="0" w:color="auto" w:frame="1"/>
         </w:rPr>
+        <w:lastRenderedPageBreak/>
         <w:t xml:space="preserve">2.1.1. </w:t>
       </w:r>
       <w:r>
@@ -2531,7 +2375,6 @@
           <w:szCs w:val="28"/>
           <w:bdr w:val="none" w:sz="0" w:space="0" w:color="auto" w:frame="1"/>
         </w:rPr>
-        <w:lastRenderedPageBreak/>
         <w:t xml:space="preserve">2.2.1. The developer must </w:t>
       </w:r>
       <w:r>
@@ -2659,40 +2502,7 @@
           <w:szCs w:val="28"/>
           <w:bdr w:val="none" w:sz="0" w:space="0" w:color="auto" w:frame="1"/>
         </w:rPr>
-        <w:t xml:space="preserve"> existing assets in some form within the </w:t>
-      </w:r>
-      <w:r>
-        <w:rPr>
-          <w:bCs/>
-          <w:noProof/>
-          <w:color w:val="000000" w:themeColor="text1"/>
-          <w:sz w:val="28"/>
-          <w:szCs w:val="28"/>
-          <w:bdr w:val="none" w:sz="0" w:space="0" w:color="auto" w:frame="1"/>
-        </w:rPr>
-        <w:t>software produ</w:t>
-      </w:r>
-      <w:r>
-        <w:rPr>
-          <w:bCs/>
-          <w:noProof/>
-          <w:color w:val="000000" w:themeColor="text1"/>
-          <w:sz w:val="28"/>
-          <w:szCs w:val="28"/>
-          <w:bdr w:val="none" w:sz="0" w:space="0" w:color="auto" w:frame="1"/>
-        </w:rPr>
-        <w:t>c</w:t>
-      </w:r>
-      <w:r>
-        <w:rPr>
-          <w:bCs/>
-          <w:noProof/>
-          <w:color w:val="000000" w:themeColor="text1"/>
-          <w:sz w:val="28"/>
-          <w:szCs w:val="28"/>
-          <w:bdr w:val="none" w:sz="0" w:space="0" w:color="auto" w:frame="1"/>
-        </w:rPr>
-        <w:t>t development process</w:t>
+        <w:t xml:space="preserve"> existing assets in some form within the software product development process</w:t>
       </w:r>
       <w:r>
         <w:rPr>
@@ -2785,7 +2595,7 @@
         <w:spacing w:before="120" w:beforeAutospacing="0" w:after="120" w:afterAutospacing="0"/>
         <w:ind w:leftChars="100" w:left="1500" w:hangingChars="450" w:hanging="1260"/>
         <w:rPr>
-          <w:rFonts w:ascii="Arial" w:hAnsi="Arial" w:cs="Arial" w:hint="eastAsia"/>
+          <w:rFonts w:ascii="Arial" w:hAnsi="Arial" w:cs="Arial"/>
           <w:color w:val="222222"/>
           <w:sz w:val="21"/>
           <w:szCs w:val="21"/>
@@ -2838,6 +2648,7 @@
           <w:szCs w:val="28"/>
           <w:bdr w:val="none" w:sz="0" w:space="0" w:color="auto" w:frame="1"/>
         </w:rPr>
+        <w:lastRenderedPageBreak/>
         <w:t>3.2.1. The developer must be able to regularly organize a</w:t>
       </w:r>
       <w:r>
@@ -2849,73 +2660,7 @@
           <w:szCs w:val="28"/>
           <w:bdr w:val="none" w:sz="0" w:space="0" w:color="auto" w:frame="1"/>
         </w:rPr>
-        <w:t xml:space="preserve"> chunk of code using </w:t>
-      </w:r>
-      <w:r>
-        <w:rPr>
-          <w:bCs/>
-          <w:noProof/>
-          <w:color w:val="000000" w:themeColor="text1"/>
-          <w:sz w:val="28"/>
-          <w:szCs w:val="28"/>
-          <w:bdr w:val="none" w:sz="0" w:space="0" w:color="auto" w:frame="1"/>
-        </w:rPr>
-        <w:t>modules</w:t>
-      </w:r>
-      <w:r>
-        <w:rPr>
-          <w:bCs/>
-          <w:noProof/>
-          <w:color w:val="000000" w:themeColor="text1"/>
-          <w:sz w:val="28"/>
-          <w:szCs w:val="28"/>
-          <w:bdr w:val="none" w:sz="0" w:space="0" w:color="auto" w:frame="1"/>
-        </w:rPr>
-        <w:t> or </w:t>
-      </w:r>
-      <w:r>
-        <w:rPr>
-          <w:bCs/>
-          <w:noProof/>
-          <w:color w:val="000000" w:themeColor="text1"/>
-          <w:sz w:val="28"/>
-          <w:szCs w:val="28"/>
-          <w:bdr w:val="none" w:sz="0" w:space="0" w:color="auto" w:frame="1"/>
-        </w:rPr>
-        <w:t>namespaces</w:t>
-      </w:r>
-      <w:r>
-        <w:rPr>
-          <w:bCs/>
-          <w:noProof/>
-          <w:color w:val="000000" w:themeColor="text1"/>
-          <w:sz w:val="28"/>
-          <w:szCs w:val="28"/>
-          <w:bdr w:val="none" w:sz="0" w:space="0" w:color="auto" w:frame="1"/>
-        </w:rPr>
-        <w:t> into </w:t>
-      </w:r>
-      <w:r>
-        <w:rPr>
-          <w:bCs/>
-          <w:noProof/>
-          <w:color w:val="000000" w:themeColor="text1"/>
-          <w:sz w:val="28"/>
-          <w:szCs w:val="28"/>
-          <w:bdr w:val="none" w:sz="0" w:space="0" w:color="auto" w:frame="1"/>
-        </w:rPr>
-        <w:t>layers</w:t>
-      </w:r>
-      <w:r>
-        <w:rPr>
-          <w:bCs/>
-          <w:noProof/>
-          <w:color w:val="000000" w:themeColor="text1"/>
-          <w:sz w:val="28"/>
-          <w:szCs w:val="28"/>
-          <w:bdr w:val="none" w:sz="0" w:space="0" w:color="auto" w:frame="1"/>
-        </w:rPr>
-        <w:t xml:space="preserve">. </w:t>
+        <w:t xml:space="preserve"> chunk of code using modules or namespaces into layers. </w:t>
       </w:r>
     </w:p>
     <w:p>
@@ -2980,26 +2725,15 @@
           <w:szCs w:val="28"/>
           <w:bdr w:val="none" w:sz="0" w:space="0" w:color="auto" w:frame="1"/>
         </w:rPr>
-        <w:t xml:space="preserve">3.3. The developer must implement components of the code to be adaptable, </w:t>
-      </w:r>
-      <w:bookmarkStart w:id="0" w:name="_GoBack"/>
-      <w:bookmarkEnd w:id="0"/>
-      <w:r>
-        <w:rPr>
-          <w:bCs/>
-          <w:noProof/>
-          <w:color w:val="000000" w:themeColor="text1"/>
-          <w:sz w:val="28"/>
-          <w:szCs w:val="28"/>
-          <w:bdr w:val="none" w:sz="0" w:space="0" w:color="auto" w:frame="1"/>
-        </w:rPr>
-        <w:t xml:space="preserve">in small size and keep consitency. </w:t>
-      </w:r>
-    </w:p>
-    <w:p>
-      <w:pPr>
-        <w:rPr>
-          <w:rFonts w:ascii="Times New Roman" w:hAnsi="Times New Roman" w:cs="Times New Roman" w:hint="eastAsia"/>
+        <w:t xml:space="preserve">3.3. The developer must implement components of the code to be adaptable, in small size and keep consitency. </w:t>
+      </w:r>
+    </w:p>
+    <w:bookmarkEnd w:id="0"/>
+    <w:bookmarkEnd w:id="1"/>
+    <w:p>
+      <w:pPr>
+        <w:rPr>
+          <w:rFonts w:ascii="Times New Roman" w:hAnsi="Times New Roman" w:cs="Times New Roman"/>
           <w:sz w:val="28"/>
           <w:szCs w:val="28"/>
         </w:rPr>
@@ -3013,6 +2747,44 @@
     </w:sectPr>
   </w:body>
 </w:document>
+</file>
+
+<file path=word/endnotes.xml><?xml version="1.0" encoding="utf-8"?>
+<w:endnotes xmlns:wpc="http://schemas.microsoft.com/office/word/2010/wordprocessingCanvas" xmlns:cx="http://schemas.microsoft.com/office/drawing/2014/chartex" xmlns:cx1="http://schemas.microsoft.com/office/drawing/2015/9/8/chartex" xmlns:cx2="http://schemas.microsoft.com/office/drawing/2015/10/21/chartex" xmlns:cx3="http://schemas.microsoft.com/office/drawing/2016/5/9/chartex" xmlns:cx4="http://schemas.microsoft.com/office/drawing/2016/5/10/chartex" xmlns:cx5="http://schemas.microsoft.com/office/drawing/2016/5/11/chartex" xmlns:cx6="http://schemas.microsoft.com/office/drawing/2016/5/12/chartex" xmlns:cx7="http://schemas.microsoft.com/office/drawing/2016/5/13/chartex" xmlns:cx8="http://schemas.microsoft.com/office/drawing/2016/5/14/chartex" xmlns:mc="http://schemas.openxmlformats.org/markup-compatibility/2006" xmlns:aink="http://schemas.microsoft.com/office/drawing/2016/ink" xmlns:am3d="http://schemas.microsoft.com/office/drawing/2017/model3d" xmlns:o="urn:schemas-microsoft-com:office:office" xmlns:r="http://schemas.openxmlformats.org/officeDocument/2006/relationships" xmlns:m="http://schemas.openxmlformats.org/officeDocument/2006/math" xmlns:v="urn:schemas-microsoft-com:vml" xmlns:wp14="http://schemas.microsoft.com/office/word/2010/wordprocessingDrawing" xmlns:wp="http://schemas.openxmlformats.org/drawingml/2006/wordprocessingDrawing" xmlns:w10="urn:schemas-microsoft-com:office:word" xmlns:w="http://schemas.openxmlformats.org/wordprocessingml/2006/main" xmlns:w14="http://schemas.microsoft.com/office/word/2010/wordml" xmlns:w15="http://schemas.microsoft.com/office/word/2012/wordml" xmlns:w16cid="http://schemas.microsoft.com/office/word/2016/wordml/cid" xmlns:w16se="http://schemas.microsoft.com/office/word/2015/wordml/symex" xmlns:wpg="http://schemas.microsoft.com/office/word/2010/wordprocessingGroup" xmlns:wpi="http://schemas.microsoft.com/office/word/2010/wordprocessingInk" xmlns:wne="http://schemas.microsoft.com/office/word/2006/wordml" xmlns:wps="http://schemas.microsoft.com/office/word/2010/wordprocessingShape" mc:Ignorable="w14 w15 w16se w16cid wp14">
+  <w:endnote w:type="separator" w:id="-1">
+    <w:p>
+      <w:r>
+        <w:separator/>
+      </w:r>
+    </w:p>
+  </w:endnote>
+  <w:endnote w:type="continuationSeparator" w:id="0">
+    <w:p>
+      <w:r>
+        <w:continuationSeparator/>
+      </w:r>
+    </w:p>
+  </w:endnote>
+</w:endnotes>
+</file>
+
+<file path=word/footnotes.xml><?xml version="1.0" encoding="utf-8"?>
+<w:footnotes xmlns:wpc="http://schemas.microsoft.com/office/word/2010/wordprocessingCanvas" xmlns:cx="http://schemas.microsoft.com/office/drawing/2014/chartex" xmlns:cx1="http://schemas.microsoft.com/office/drawing/2015/9/8/chartex" xmlns:cx2="http://schemas.microsoft.com/office/drawing/2015/10/21/chartex" xmlns:cx3="http://schemas.microsoft.com/office/drawing/2016/5/9/chartex" xmlns:cx4="http://schemas.microsoft.com/office/drawing/2016/5/10/chartex" xmlns:cx5="http://schemas.microsoft.com/office/drawing/2016/5/11/chartex" xmlns:cx6="http://schemas.microsoft.com/office/drawing/2016/5/12/chartex" xmlns:cx7="http://schemas.microsoft.com/office/drawing/2016/5/13/chartex" xmlns:cx8="http://schemas.microsoft.com/office/drawing/2016/5/14/chartex" xmlns:mc="http://schemas.openxmlformats.org/markup-compatibility/2006" xmlns:aink="http://schemas.microsoft.com/office/drawing/2016/ink" xmlns:am3d="http://schemas.microsoft.com/office/drawing/2017/model3d" xmlns:o="urn:schemas-microsoft-com:office:office" xmlns:r="http://schemas.openxmlformats.org/officeDocument/2006/relationships" xmlns:m="http://schemas.openxmlformats.org/officeDocument/2006/math" xmlns:v="urn:schemas-microsoft-com:vml" xmlns:wp14="http://schemas.microsoft.com/office/word/2010/wordprocessingDrawing" xmlns:wp="http://schemas.openxmlformats.org/drawingml/2006/wordprocessingDrawing" xmlns:w10="urn:schemas-microsoft-com:office:word" xmlns:w="http://schemas.openxmlformats.org/wordprocessingml/2006/main" xmlns:w14="http://schemas.microsoft.com/office/word/2010/wordml" xmlns:w15="http://schemas.microsoft.com/office/word/2012/wordml" xmlns:w16cid="http://schemas.microsoft.com/office/word/2016/wordml/cid" xmlns:w16se="http://schemas.microsoft.com/office/word/2015/wordml/symex" xmlns:wpg="http://schemas.microsoft.com/office/word/2010/wordprocessingGroup" xmlns:wpi="http://schemas.microsoft.com/office/word/2010/wordprocessingInk" xmlns:wne="http://schemas.microsoft.com/office/word/2006/wordml" xmlns:wps="http://schemas.microsoft.com/office/word/2010/wordprocessingShape" mc:Ignorable="w14 w15 w16se w16cid wp14">
+  <w:footnote w:type="separator" w:id="-1">
+    <w:p>
+      <w:r>
+        <w:separator/>
+      </w:r>
+    </w:p>
+  </w:footnote>
+  <w:footnote w:type="continuationSeparator" w:id="0">
+    <w:p>
+      <w:r>
+        <w:continuationSeparator/>
+      </w:r>
+    </w:p>
+  </w:footnote>
+</w:footnotes>
 </file>
 
 <file path=word/numbering.xml><?xml version="1.0" encoding="utf-8"?>
@@ -4916,6 +4688,56 @@
     <w:basedOn w:val="a0"/>
     <w:rsid w:val="00045671"/>
   </w:style>
+  <w:style w:type="paragraph" w:styleId="a7">
+    <w:name w:val="header"/>
+    <w:basedOn w:val="a"/>
+    <w:link w:val="a8"/>
+    <w:uiPriority w:val="99"/>
+    <w:unhideWhenUsed/>
+    <w:rsid w:val="00734EF5"/>
+    <w:pPr>
+      <w:tabs>
+        <w:tab w:val="center" w:pos="4153"/>
+        <w:tab w:val="right" w:pos="8306"/>
+      </w:tabs>
+    </w:pPr>
+  </w:style>
+  <w:style w:type="character" w:customStyle="1" w:styleId="a8">
+    <w:name w:val="页眉 字符"/>
+    <w:basedOn w:val="a0"/>
+    <w:link w:val="a7"/>
+    <w:uiPriority w:val="99"/>
+    <w:rsid w:val="00734EF5"/>
+    <w:rPr>
+      <w:noProof/>
+      <w:lang w:val="en-US"/>
+    </w:rPr>
+  </w:style>
+  <w:style w:type="paragraph" w:styleId="a9">
+    <w:name w:val="footer"/>
+    <w:basedOn w:val="a"/>
+    <w:link w:val="aa"/>
+    <w:uiPriority w:val="99"/>
+    <w:unhideWhenUsed/>
+    <w:rsid w:val="00734EF5"/>
+    <w:pPr>
+      <w:tabs>
+        <w:tab w:val="center" w:pos="4153"/>
+        <w:tab w:val="right" w:pos="8306"/>
+      </w:tabs>
+    </w:pPr>
+  </w:style>
+  <w:style w:type="character" w:customStyle="1" w:styleId="aa">
+    <w:name w:val="页脚 字符"/>
+    <w:basedOn w:val="a0"/>
+    <w:link w:val="a9"/>
+    <w:uiPriority w:val="99"/>
+    <w:rsid w:val="00734EF5"/>
+    <w:rPr>
+      <w:noProof/>
+      <w:lang w:val="en-US"/>
+    </w:rPr>
+  </w:style>
 </w:styles>
 </file>
 
@@ -5185,7 +5007,7 @@
 </file>
 
 <file path=customXml/itemProps1.xml><?xml version="1.0" encoding="utf-8"?>
-<ds:datastoreItem xmlns:ds="http://schemas.openxmlformats.org/officeDocument/2006/customXml" ds:itemID="{E1490476-8CE7-4B45-A876-20AA69CCD2AD}">
+<ds:datastoreItem xmlns:ds="http://schemas.openxmlformats.org/officeDocument/2006/customXml" ds:itemID="{B3741467-7AE3-414D-AC7A-E2A082FC8D6E}">
   <ds:schemaRefs>
     <ds:schemaRef ds:uri="http://schemas.openxmlformats.org/officeDocument/2006/bibliography"/>
   </ds:schemaRefs>

</xml_diff>